<commit_message>
OK version without scrapy experience mentioned
</commit_message>
<xml_diff>
--- a/王鹿丽-简历-2018-03-18.docx
+++ b/王鹿丽-简历-2018-03-18.docx
@@ -141,15 +141,7 @@
               <w:color w:val="99CB38" w:themeColor="accent1"/>
               <w:szCs w:val="18"/>
             </w:rPr>
-            <w:t>邮箱：</w:t>
-          </w:r>
-          <w:r>
-            <w:rPr>
-              <w:rFonts w:ascii="Microsoft YaHei UI" w:eastAsia="Microsoft YaHei UI" w:hAnsi="Microsoft YaHei UI" w:hint="eastAsia"/>
-              <w:color w:val="99CB38" w:themeColor="accent1"/>
-              <w:szCs w:val="18"/>
-            </w:rPr>
-            <w:t>1151682534@qq.com</w:t>
+            <w:t>邮箱：1151682534@qq.com</w:t>
           </w:r>
         </w:sdtContent>
       </w:sdt>
@@ -196,39 +188,7 @@
               <w:color w:val="99CB38" w:themeColor="accent1"/>
               <w:szCs w:val="18"/>
             </w:rPr>
-            <w:t>址</w:t>
-          </w:r>
-          <w:r>
-            <w:rPr>
-              <w:rFonts w:ascii="Microsoft YaHei UI" w:eastAsia="Microsoft YaHei UI" w:hAnsi="Microsoft YaHei UI" w:hint="eastAsia"/>
-              <w:color w:val="99CB38" w:themeColor="accent1"/>
-              <w:szCs w:val="18"/>
-            </w:rPr>
-            <w:t xml:space="preserve"> : </w:t>
-          </w:r>
-          <w:r>
-            <w:rPr>
-              <w:rFonts w:ascii="Microsoft YaHei UI" w:eastAsia="Microsoft YaHei UI" w:hAnsi="Microsoft YaHei UI" w:hint="eastAsia"/>
-              <w:color w:val="99CB38" w:themeColor="accent1"/>
-              <w:szCs w:val="18"/>
-            </w:rPr>
-            <w:t>北京市朝阳区石佛营东里小区</w:t>
-          </w:r>
-          <w:r>
-            <w:rPr>
-              <w:rFonts w:ascii="Microsoft YaHei UI" w:eastAsia="Microsoft YaHei UI" w:hAnsi="Microsoft YaHei UI" w:hint="eastAsia"/>
-              <w:color w:val="99CB38" w:themeColor="accent1"/>
-              <w:szCs w:val="18"/>
-            </w:rPr>
-            <w:t>105</w:t>
-          </w:r>
-          <w:r>
-            <w:rPr>
-              <w:rFonts w:ascii="Microsoft YaHei UI" w:eastAsia="Microsoft YaHei UI" w:hAnsi="Microsoft YaHei UI" w:hint="eastAsia"/>
-              <w:color w:val="99CB38" w:themeColor="accent1"/>
-              <w:szCs w:val="18"/>
-            </w:rPr>
-            <w:t>号院</w:t>
+            <w:t>址 : 北京市朝阳区石佛营东里小区105号院</w:t>
           </w:r>
         </w:p>
       </w:sdtContent>
@@ -411,41 +371,7 @@
             </w14:gradFill>
           </w14:textFill>
         </w:rPr>
-        <w:t>生日：</w:t>
-      </w:r>
-      <w:r>
-        <w:rPr>
-          <w:rFonts w:ascii="Microsoft YaHei UI" w:eastAsia="Microsoft YaHei UI" w:hAnsi="Microsoft YaHei UI" w:hint="eastAsia"/>
-          <w:color w:val="92D050"/>
-          <w:sz w:val="18"/>
-          <w:szCs w:val="18"/>
-          <w14:textFill>
-            <w14:gradFill>
-              <w14:gsLst>
-                <w14:gs w14:pos="0">
-                  <w14:srgbClr w14:val="92D050">
-                    <w14:tint w14:val="66000"/>
-                    <w14:satMod w14:val="160000"/>
-                  </w14:srgbClr>
-                </w14:gs>
-                <w14:gs w14:pos="50000">
-                  <w14:srgbClr w14:val="92D050">
-                    <w14:tint w14:val="44500"/>
-                    <w14:satMod w14:val="160000"/>
-                  </w14:srgbClr>
-                </w14:gs>
-                <w14:gs w14:pos="100000">
-                  <w14:srgbClr w14:val="92D050">
-                    <w14:tint w14:val="23500"/>
-                    <w14:satMod w14:val="160000"/>
-                  </w14:srgbClr>
-                </w14:gs>
-              </w14:gsLst>
-              <w14:lin w14:ang="8100000" w14:scaled="0"/>
-            </w14:gradFill>
-          </w14:textFill>
-        </w:rPr>
-        <w:t xml:space="preserve">1989-5-20      </w:t>
+        <w:t xml:space="preserve">生日：1989-5-20      </w:t>
       </w:r>
       <w:r>
         <w:rPr>
@@ -512,245 +438,7 @@
             </w14:gradFill>
           </w14:textFill>
         </w:rPr>
-        <w:t xml:space="preserve">  </w:t>
-      </w:r>
-      <w:r>
-        <w:rPr>
-          <w:rFonts w:ascii="Microsoft YaHei UI" w:eastAsia="Microsoft YaHei UI" w:hAnsi="Microsoft YaHei UI" w:hint="eastAsia"/>
-          <w:color w:val="92D050"/>
-          <w:sz w:val="18"/>
-          <w:szCs w:val="18"/>
-          <w14:textFill>
-            <w14:gradFill>
-              <w14:gsLst>
-                <w14:gs w14:pos="0">
-                  <w14:srgbClr w14:val="92D050">
-                    <w14:tint w14:val="66000"/>
-                    <w14:satMod w14:val="160000"/>
-                  </w14:srgbClr>
-                </w14:gs>
-                <w14:gs w14:pos="50000">
-                  <w14:srgbClr w14:val="92D050">
-                    <w14:tint w14:val="44500"/>
-                    <w14:satMod w14:val="160000"/>
-                  </w14:srgbClr>
-                </w14:gs>
-                <w14:gs w14:pos="100000">
-                  <w14:srgbClr w14:val="92D050">
-                    <w14:tint w14:val="23500"/>
-                    <w14:satMod w14:val="160000"/>
-                  </w14:srgbClr>
-                </w14:gs>
-              </w14:gsLst>
-              <w14:lin w14:ang="8100000" w14:scaled="0"/>
-            </w14:gradFill>
-          </w14:textFill>
-        </w:rPr>
-        <w:t>河南大学</w:t>
-      </w:r>
-      <w:r>
-        <w:rPr>
-          <w:rFonts w:ascii="Microsoft YaHei UI" w:eastAsia="Microsoft YaHei UI" w:hAnsi="Microsoft YaHei UI" w:hint="eastAsia"/>
-          <w:color w:val="92D050"/>
-          <w:sz w:val="18"/>
-          <w:szCs w:val="18"/>
-          <w14:textFill>
-            <w14:gradFill>
-              <w14:gsLst>
-                <w14:gs w14:pos="0">
-                  <w14:srgbClr w14:val="92D050">
-                    <w14:tint w14:val="66000"/>
-                    <w14:satMod w14:val="160000"/>
-                  </w14:srgbClr>
-                </w14:gs>
-                <w14:gs w14:pos="50000">
-                  <w14:srgbClr w14:val="92D050">
-                    <w14:tint w14:val="44500"/>
-                    <w14:satMod w14:val="160000"/>
-                  </w14:srgbClr>
-                </w14:gs>
-                <w14:gs w14:pos="100000">
-                  <w14:srgbClr w14:val="92D050">
-                    <w14:tint w14:val="23500"/>
-                    <w14:satMod w14:val="160000"/>
-                  </w14:srgbClr>
-                </w14:gs>
-              </w14:gsLst>
-              <w14:lin w14:ang="8100000" w14:scaled="0"/>
-            </w14:gradFill>
-          </w14:textFill>
-        </w:rPr>
-        <w:t xml:space="preserve"> 2011</w:t>
-      </w:r>
-      <w:r>
-        <w:rPr>
-          <w:rFonts w:ascii="Microsoft YaHei UI" w:eastAsia="Microsoft YaHei UI" w:hAnsi="Microsoft YaHei UI" w:hint="eastAsia"/>
-          <w:color w:val="92D050"/>
-          <w:sz w:val="18"/>
-          <w:szCs w:val="18"/>
-          <w14:textFill>
-            <w14:gradFill>
-              <w14:gsLst>
-                <w14:gs w14:pos="0">
-                  <w14:srgbClr w14:val="92D050">
-                    <w14:tint w14:val="66000"/>
-                    <w14:satMod w14:val="160000"/>
-                  </w14:srgbClr>
-                </w14:gs>
-                <w14:gs w14:pos="50000">
-                  <w14:srgbClr w14:val="92D050">
-                    <w14:tint w14:val="44500"/>
-                    <w14:satMod w14:val="160000"/>
-                  </w14:srgbClr>
-                </w14:gs>
-                <w14:gs w14:pos="100000">
-                  <w14:srgbClr w14:val="92D050">
-                    <w14:tint w14:val="23500"/>
-                    <w14:satMod w14:val="160000"/>
-                  </w14:srgbClr>
-                </w14:gs>
-              </w14:gsLst>
-              <w14:lin w14:ang="8100000" w14:scaled="0"/>
-            </w14:gradFill>
-          </w14:textFill>
-        </w:rPr>
-        <w:t>级</w:t>
-      </w:r>
-      <w:r>
-        <w:rPr>
-          <w:rFonts w:ascii="Microsoft YaHei UI" w:eastAsia="Microsoft YaHei UI" w:hAnsi="Microsoft YaHei UI" w:hint="eastAsia"/>
-          <w:color w:val="92D050"/>
-          <w:sz w:val="18"/>
-          <w:szCs w:val="18"/>
-          <w14:textFill>
-            <w14:gradFill>
-              <w14:gsLst>
-                <w14:gs w14:pos="0">
-                  <w14:srgbClr w14:val="92D050">
-                    <w14:tint w14:val="66000"/>
-                    <w14:satMod w14:val="160000"/>
-                  </w14:srgbClr>
-                </w14:gs>
-                <w14:gs w14:pos="50000">
-                  <w14:srgbClr w14:val="92D050">
-                    <w14:tint w14:val="44500"/>
-                    <w14:satMod w14:val="160000"/>
-                  </w14:srgbClr>
-                </w14:gs>
-                <w14:gs w14:pos="100000">
-                  <w14:srgbClr w14:val="92D050">
-                    <w14:tint w14:val="23500"/>
-                    <w14:satMod w14:val="160000"/>
-                  </w14:srgbClr>
-                </w14:gs>
-              </w14:gsLst>
-              <w14:lin w14:ang="8100000" w14:scaled="0"/>
-            </w14:gradFill>
-          </w14:textFill>
-        </w:rPr>
-        <w:t xml:space="preserve"> </w:t>
-      </w:r>
-      <w:r>
-        <w:rPr>
-          <w:rFonts w:ascii="Microsoft YaHei UI" w:eastAsia="Microsoft YaHei UI" w:hAnsi="Microsoft YaHei UI" w:hint="eastAsia"/>
-          <w:color w:val="92D050"/>
-          <w:sz w:val="18"/>
-          <w:szCs w:val="18"/>
-          <w14:textFill>
-            <w14:gradFill>
-              <w14:gsLst>
-                <w14:gs w14:pos="0">
-                  <w14:srgbClr w14:val="92D050">
-                    <w14:tint w14:val="66000"/>
-                    <w14:satMod w14:val="160000"/>
-                  </w14:srgbClr>
-                </w14:gs>
-                <w14:gs w14:pos="50000">
-                  <w14:srgbClr w14:val="92D050">
-                    <w14:tint w14:val="44500"/>
-                    <w14:satMod w14:val="160000"/>
-                  </w14:srgbClr>
-                </w14:gs>
-                <w14:gs w14:pos="100000">
-                  <w14:srgbClr w14:val="92D050">
-                    <w14:tint w14:val="23500"/>
-                    <w14:satMod w14:val="160000"/>
-                  </w14:srgbClr>
-                </w14:gs>
-              </w14:gsLst>
-              <w14:lin w14:ang="8100000" w14:scaled="0"/>
-            </w14:gradFill>
-          </w14:textFill>
-        </w:rPr>
-        <w:t>软件工程</w:t>
-      </w:r>
-      <w:r>
-        <w:rPr>
-          <w:rFonts w:ascii="Microsoft YaHei UI" w:eastAsia="Microsoft YaHei UI" w:hAnsi="Microsoft YaHei UI" w:hint="eastAsia"/>
-          <w:color w:val="92D050"/>
-          <w:sz w:val="18"/>
-          <w:szCs w:val="18"/>
-          <w14:textFill>
-            <w14:gradFill>
-              <w14:gsLst>
-                <w14:gs w14:pos="0">
-                  <w14:srgbClr w14:val="92D050">
-                    <w14:tint w14:val="66000"/>
-                    <w14:satMod w14:val="160000"/>
-                  </w14:srgbClr>
-                </w14:gs>
-                <w14:gs w14:pos="50000">
-                  <w14:srgbClr w14:val="92D050">
-                    <w14:tint w14:val="44500"/>
-                    <w14:satMod w14:val="160000"/>
-                  </w14:srgbClr>
-                </w14:gs>
-                <w14:gs w14:pos="100000">
-                  <w14:srgbClr w14:val="92D050">
-                    <w14:tint w14:val="23500"/>
-                    <w14:satMod w14:val="160000"/>
-                  </w14:srgbClr>
-                </w14:gs>
-              </w14:gsLst>
-              <w14:lin w14:ang="8100000" w14:scaled="0"/>
-            </w14:gradFill>
-          </w14:textFill>
-        </w:rPr>
-        <w:t xml:space="preserve"> </w:t>
-      </w:r>
-      <w:r>
-        <w:rPr>
-          <w:rFonts w:ascii="Microsoft YaHei UI" w:eastAsia="Microsoft YaHei UI" w:hAnsi="Microsoft YaHei UI" w:hint="eastAsia"/>
-          <w:color w:val="92D050"/>
-          <w:sz w:val="18"/>
-          <w:szCs w:val="18"/>
-          <w14:textFill>
-            <w14:gradFill>
-              <w14:gsLst>
-                <w14:gs w14:pos="0">
-                  <w14:srgbClr w14:val="92D050">
-                    <w14:tint w14:val="66000"/>
-                    <w14:satMod w14:val="160000"/>
-                  </w14:srgbClr>
-                </w14:gs>
-                <w14:gs w14:pos="50000">
-                  <w14:srgbClr w14:val="92D050">
-                    <w14:tint w14:val="44500"/>
-                    <w14:satMod w14:val="160000"/>
-                  </w14:srgbClr>
-                </w14:gs>
-                <w14:gs w14:pos="100000">
-                  <w14:srgbClr w14:val="92D050">
-                    <w14:tint w14:val="23500"/>
-                    <w14:satMod w14:val="160000"/>
-                  </w14:srgbClr>
-                </w14:gs>
-              </w14:gsLst>
-              <w14:lin w14:ang="8100000" w14:scaled="0"/>
-            </w14:gradFill>
-          </w14:textFill>
-        </w:rPr>
-        <w:t>专业</w:t>
+        <w:t xml:space="preserve">  河南大学 2011级 软件工程 专业</w:t>
       </w:r>
     </w:p>
     <w:tbl>
@@ -815,7 +503,7 @@
             <w:pPr>
               <w:spacing w:before="0" w:after="120"/>
               <w:rPr>
-                <w:rFonts w:asciiTheme="minorEastAsia" w:hAnsiTheme="minorEastAsia" w:hint="eastAsia"/>
+                <w:rFonts w:asciiTheme="minorEastAsia" w:hAnsiTheme="minorEastAsia"/>
                 <w:b/>
                 <w:sz w:val="21"/>
                 <w:szCs w:val="21"/>
@@ -901,115 +589,51 @@
             <w:pPr>
               <w:spacing w:before="0" w:afterLines="50" w:after="120" w:line="240" w:lineRule="auto"/>
               <w:rPr>
-                <w:rFonts w:ascii="Arial" w:hAnsi="Arial" w:cs="Arial"/>
-                <w:sz w:val="18"/>
-                <w:szCs w:val="18"/>
+                <w:rFonts w:asciiTheme="minorEastAsia" w:hAnsiTheme="minorEastAsia" w:cs="Arial"/>
               </w:rPr>
             </w:pPr>
             <w:bookmarkStart w:id="3" w:name="_Hlk477711239"/>
             <w:r>
               <w:rPr>
-                <w:rFonts w:ascii="Arial" w:hAnsi="Arial" w:cs="Arial" w:hint="eastAsia"/>
-                <w:sz w:val="18"/>
-                <w:szCs w:val="18"/>
-              </w:rPr>
-              <w:t>熟悉使用</w:t>
+                <w:rFonts w:asciiTheme="minorEastAsia" w:hAnsiTheme="minorEastAsia" w:cs="Arial" w:hint="eastAsia"/>
+              </w:rPr>
+              <w:t>熟悉使用Python</w:t>
             </w:r>
             <w:r>
               <w:rPr>
-                <w:rFonts w:ascii="Arial" w:hAnsi="Arial" w:cs="Arial" w:hint="eastAsia"/>
-                <w:sz w:val="18"/>
-                <w:szCs w:val="18"/>
-              </w:rPr>
-              <w:t>Python</w:t>
-            </w:r>
-            <w:r>
-              <w:rPr>
-                <w:rFonts w:ascii="Arial" w:hAnsi="Arial" w:cs="Arial"/>
-                <w:sz w:val="18"/>
-                <w:szCs w:val="18"/>
+                <w:rFonts w:asciiTheme="minorEastAsia" w:hAnsiTheme="minorEastAsia" w:cs="Arial"/>
               </w:rPr>
               <w:t xml:space="preserve"> 2</w:t>
             </w:r>
             <w:r>
               <w:rPr>
-                <w:rFonts w:ascii="Arial" w:hAnsi="Arial" w:cs="Arial" w:hint="eastAsia"/>
-                <w:sz w:val="18"/>
-                <w:szCs w:val="18"/>
-              </w:rPr>
-              <w:t>/3</w:t>
+                <w:rFonts w:asciiTheme="minorEastAsia" w:hAnsiTheme="minorEastAsia" w:cs="Arial" w:hint="eastAsia"/>
+              </w:rPr>
+              <w:t>/3编写脚本</w:t>
             </w:r>
             <w:r>
               <w:rPr>
-                <w:rFonts w:ascii="Arial" w:hAnsi="Arial" w:cs="Arial" w:hint="eastAsia"/>
-                <w:sz w:val="18"/>
-                <w:szCs w:val="18"/>
-              </w:rPr>
-              <w:t>编写脚本</w:t>
-            </w:r>
-            <w:r>
-              <w:rPr>
-                <w:rFonts w:ascii="Arial" w:hAnsi="Arial" w:cs="Arial" w:hint="eastAsia"/>
-                <w:sz w:val="18"/>
-                <w:szCs w:val="18"/>
-              </w:rPr>
-              <w:t>，有较好的</w:t>
-            </w:r>
-            <w:r>
-              <w:rPr>
-                <w:rFonts w:ascii="Arial" w:hAnsi="Arial" w:cs="Arial" w:hint="eastAsia"/>
-                <w:sz w:val="18"/>
-                <w:szCs w:val="18"/>
-              </w:rPr>
-              <w:t>Python</w:t>
-            </w:r>
-            <w:r>
-              <w:rPr>
-                <w:rFonts w:ascii="Arial" w:hAnsi="Arial" w:cs="Arial" w:hint="eastAsia"/>
-                <w:sz w:val="18"/>
-                <w:szCs w:val="18"/>
-              </w:rPr>
-              <w:t>语言编程基础</w:t>
+                <w:rFonts w:asciiTheme="minorEastAsia" w:hAnsiTheme="minorEastAsia" w:cs="Arial" w:hint="eastAsia"/>
+              </w:rPr>
+              <w:t>，有较好的Python语言编程基础</w:t>
             </w:r>
           </w:p>
           <w:p>
             <w:pPr>
               <w:spacing w:before="0" w:afterLines="50" w:after="120" w:line="240" w:lineRule="auto"/>
               <w:rPr>
-                <w:rFonts w:ascii="Arial" w:hAnsi="Arial" w:cs="Arial"/>
-                <w:sz w:val="18"/>
-                <w:szCs w:val="18"/>
+                <w:rFonts w:asciiTheme="minorEastAsia" w:hAnsiTheme="minorEastAsia" w:cs="Arial"/>
               </w:rPr>
             </w:pPr>
             <w:r>
               <w:rPr>
-                <w:rFonts w:ascii="Arial" w:hAnsi="Arial" w:cs="Arial" w:hint="eastAsia"/>
-                <w:sz w:val="18"/>
-                <w:szCs w:val="18"/>
-              </w:rPr>
-              <w:t>熟悉使用</w:t>
+                <w:rFonts w:asciiTheme="minorEastAsia" w:hAnsiTheme="minorEastAsia" w:cs="Arial" w:hint="eastAsia"/>
+              </w:rPr>
+              <w:t>熟悉使用Python 3爬虫抓取站点数据</w:t>
             </w:r>
             <w:r>
               <w:rPr>
-                <w:rFonts w:ascii="Arial" w:hAnsi="Arial" w:cs="Arial" w:hint="eastAsia"/>
-                <w:sz w:val="18"/>
-                <w:szCs w:val="18"/>
-              </w:rPr>
-              <w:t>Python 3</w:t>
-            </w:r>
-            <w:r>
-              <w:rPr>
-                <w:rFonts w:ascii="Arial" w:hAnsi="Arial" w:cs="Arial" w:hint="eastAsia"/>
-                <w:sz w:val="18"/>
-                <w:szCs w:val="18"/>
-              </w:rPr>
-              <w:t>爬虫抓取站点数据</w:t>
-            </w:r>
-            <w:r>
-              <w:rPr>
-                <w:rFonts w:ascii="Arial" w:hAnsi="Arial" w:cs="Arial" w:hint="eastAsia"/>
-                <w:sz w:val="18"/>
-                <w:szCs w:val="18"/>
+                <w:rFonts w:asciiTheme="minorEastAsia" w:hAnsiTheme="minorEastAsia" w:cs="Arial" w:hint="eastAsia"/>
               </w:rPr>
               <w:t>，熟悉常见反爬虫技术</w:t>
             </w:r>
@@ -1018,228 +642,100 @@
             <w:pPr>
               <w:spacing w:before="0" w:afterLines="50" w:after="120" w:line="240" w:lineRule="auto"/>
               <w:rPr>
-                <w:rFonts w:ascii="Arial" w:hAnsi="Arial" w:cs="Arial" w:hint="eastAsia"/>
-                <w:sz w:val="18"/>
-                <w:szCs w:val="18"/>
+                <w:rFonts w:asciiTheme="minorEastAsia" w:hAnsiTheme="minorEastAsia" w:cs="Arial"/>
               </w:rPr>
             </w:pPr>
             <w:r>
               <w:rPr>
-                <w:rFonts w:ascii="Arial" w:hAnsi="Arial" w:cs="Arial"/>
-                <w:sz w:val="18"/>
-                <w:szCs w:val="18"/>
-              </w:rPr>
-              <w:t>熟悉</w:t>
+                <w:rFonts w:asciiTheme="minorEastAsia" w:hAnsiTheme="minorEastAsia" w:cs="Arial"/>
+              </w:rPr>
+              <w:t>熟悉Linux</w:t>
             </w:r>
             <w:r>
               <w:rPr>
-                <w:rFonts w:ascii="Arial" w:hAnsi="Arial" w:cs="Arial"/>
-                <w:sz w:val="18"/>
-                <w:szCs w:val="18"/>
-              </w:rPr>
-              <w:t>Linux</w:t>
-            </w:r>
-            <w:r>
-              <w:rPr>
-                <w:rFonts w:ascii="Arial" w:hAnsi="Arial" w:cs="Arial"/>
-                <w:sz w:val="18"/>
-                <w:szCs w:val="18"/>
+                <w:rFonts w:asciiTheme="minorEastAsia" w:hAnsiTheme="minorEastAsia" w:cs="Arial"/>
               </w:rPr>
               <w:t xml:space="preserve"> bash</w:t>
             </w:r>
             <w:r>
               <w:rPr>
-                <w:rFonts w:ascii="Arial" w:hAnsi="Arial" w:cs="Arial" w:hint="eastAsia"/>
-                <w:sz w:val="18"/>
-                <w:szCs w:val="18"/>
+                <w:rFonts w:asciiTheme="minorEastAsia" w:hAnsiTheme="minorEastAsia" w:cs="Arial" w:hint="eastAsia"/>
               </w:rPr>
               <w:t>常用</w:t>
             </w:r>
             <w:r>
               <w:rPr>
-                <w:rFonts w:ascii="Arial" w:hAnsi="Arial" w:cs="Arial"/>
-                <w:sz w:val="18"/>
-                <w:szCs w:val="18"/>
+                <w:rFonts w:asciiTheme="minorEastAsia" w:hAnsiTheme="minorEastAsia" w:cs="Arial"/>
               </w:rPr>
               <w:t>命令</w:t>
             </w:r>
             <w:r>
               <w:rPr>
-                <w:rFonts w:ascii="Arial" w:hAnsi="Arial" w:cs="Arial" w:hint="eastAsia"/>
-                <w:sz w:val="18"/>
-                <w:szCs w:val="18"/>
-              </w:rPr>
-              <w:t>，能编写基础的</w:t>
+                <w:rFonts w:asciiTheme="minorEastAsia" w:hAnsiTheme="minorEastAsia" w:cs="Arial" w:hint="eastAsia"/>
+              </w:rPr>
+              <w:t>，能编写基础的bash别名</w:t>
             </w:r>
             <w:r>
               <w:rPr>
-                <w:rFonts w:ascii="Arial" w:hAnsi="Arial" w:cs="Arial" w:hint="eastAsia"/>
-                <w:sz w:val="18"/>
-                <w:szCs w:val="18"/>
-              </w:rPr>
-              <w:t>bash</w:t>
+                <w:rFonts w:asciiTheme="minorEastAsia" w:hAnsiTheme="minorEastAsia" w:cs="Arial" w:hint="eastAsia"/>
+              </w:rPr>
+              <w:t>、</w:t>
             </w:r>
             <w:r>
               <w:rPr>
-                <w:rFonts w:ascii="Arial" w:hAnsi="Arial" w:cs="Arial" w:hint="eastAsia"/>
-                <w:sz w:val="18"/>
-                <w:szCs w:val="18"/>
-              </w:rPr>
-              <w:t>别名</w:t>
-            </w:r>
-            <w:r>
-              <w:rPr>
-                <w:rFonts w:ascii="Arial" w:hAnsi="Arial" w:cs="Arial"/>
-                <w:sz w:val="18"/>
-                <w:szCs w:val="18"/>
-              </w:rPr>
-              <w:t>/</w:t>
-            </w:r>
-            <w:r>
-              <w:rPr>
-                <w:rFonts w:ascii="Arial" w:hAnsi="Arial" w:cs="Arial" w:hint="eastAsia"/>
-                <w:sz w:val="18"/>
-                <w:szCs w:val="18"/>
+                <w:rFonts w:asciiTheme="minorEastAsia" w:hAnsiTheme="minorEastAsia" w:cs="Arial" w:hint="eastAsia"/>
               </w:rPr>
               <w:t>函数、</w:t>
             </w:r>
             <w:r>
               <w:rPr>
-                <w:rFonts w:ascii="Arial" w:hAnsi="Arial" w:cs="Arial" w:hint="eastAsia"/>
-                <w:sz w:val="18"/>
-                <w:szCs w:val="18"/>
-              </w:rPr>
-              <w:t>脚本</w:t>
+                <w:rFonts w:asciiTheme="minorEastAsia" w:hAnsiTheme="minorEastAsia" w:cs="Arial" w:hint="eastAsia"/>
+              </w:rPr>
+              <w:t xml:space="preserve">脚本; </w:t>
             </w:r>
             <w:r>
               <w:rPr>
-                <w:rFonts w:ascii="Arial" w:hAnsi="Arial" w:cs="Arial" w:hint="eastAsia"/>
-                <w:sz w:val="18"/>
-                <w:szCs w:val="18"/>
-              </w:rPr>
-              <w:t xml:space="preserve">; </w:t>
-            </w:r>
-            <w:r>
-              <w:rPr>
-                <w:rFonts w:ascii="Arial" w:hAnsi="Arial" w:cs="Arial"/>
-                <w:sz w:val="18"/>
-                <w:szCs w:val="18"/>
-              </w:rPr>
-              <w:t>熟悉</w:t>
-            </w:r>
-            <w:r>
-              <w:rPr>
-                <w:rFonts w:ascii="Arial" w:hAnsi="Arial" w:cs="Arial"/>
-                <w:sz w:val="18"/>
-                <w:szCs w:val="18"/>
-              </w:rPr>
-              <w:t>Windows</w:t>
-            </w:r>
-            <w:r>
-              <w:rPr>
-                <w:rFonts w:ascii="Arial" w:hAnsi="Arial" w:cs="Arial"/>
-                <w:sz w:val="18"/>
-                <w:szCs w:val="18"/>
-              </w:rPr>
-              <w:t>常用命令行工具</w:t>
+                <w:rFonts w:asciiTheme="minorEastAsia" w:hAnsiTheme="minorEastAsia" w:cs="Arial"/>
+              </w:rPr>
+              <w:t>熟悉Windows常用命令行工具</w:t>
             </w:r>
           </w:p>
           <w:p>
             <w:pPr>
               <w:spacing w:before="0" w:afterLines="50" w:after="120" w:line="240" w:lineRule="auto"/>
               <w:rPr>
-                <w:rFonts w:ascii="Arial" w:hAnsi="Arial" w:cs="Arial"/>
-                <w:sz w:val="18"/>
-                <w:szCs w:val="18"/>
+                <w:rFonts w:asciiTheme="minorEastAsia" w:hAnsiTheme="minorEastAsia" w:cs="Arial"/>
               </w:rPr>
             </w:pPr>
             <w:r>
               <w:rPr>
-                <w:rFonts w:ascii="Arial" w:hAnsi="Arial" w:cs="Arial" w:hint="eastAsia"/>
-                <w:sz w:val="18"/>
-                <w:szCs w:val="18"/>
+                <w:rFonts w:asciiTheme="minorEastAsia" w:hAnsiTheme="minorEastAsia" w:cs="Arial" w:hint="eastAsia"/>
               </w:rPr>
               <w:t>熟悉使用</w:t>
             </w:r>
             <w:r>
               <w:rPr>
-                <w:rFonts w:ascii="Arial" w:hAnsi="Arial" w:cs="Arial"/>
-                <w:sz w:val="18"/>
-                <w:szCs w:val="18"/>
+                <w:rFonts w:asciiTheme="minorEastAsia" w:hAnsiTheme="minorEastAsia" w:cs="Arial"/>
               </w:rPr>
               <w:t>MongoDB</w:t>
             </w:r>
             <w:r>
               <w:rPr>
-                <w:rFonts w:ascii="Arial" w:hAnsi="Arial" w:cs="Arial" w:hint="eastAsia"/>
-                <w:sz w:val="18"/>
-                <w:szCs w:val="18"/>
-              </w:rPr>
-              <w:t>数据库</w:t>
+                <w:rFonts w:asciiTheme="minorEastAsia" w:hAnsiTheme="minorEastAsia" w:cs="Arial" w:hint="eastAsia"/>
+              </w:rPr>
+              <w:t xml:space="preserve">数据库; </w:t>
             </w:r>
             <w:r>
               <w:rPr>
-                <w:rFonts w:ascii="Arial" w:hAnsi="Arial" w:cs="Arial" w:hint="eastAsia"/>
-                <w:sz w:val="18"/>
-                <w:szCs w:val="18"/>
-              </w:rPr>
-              <w:t xml:space="preserve">; </w:t>
-            </w:r>
-            <w:r>
-              <w:rPr>
-                <w:rFonts w:ascii="Arial" w:hAnsi="Arial" w:cs="Arial"/>
-                <w:sz w:val="18"/>
-                <w:szCs w:val="18"/>
+                <w:rFonts w:asciiTheme="minorEastAsia" w:hAnsiTheme="minorEastAsia" w:cs="Arial"/>
               </w:rPr>
               <w:t>熟悉</w:t>
             </w:r>
             <w:r>
               <w:rPr>
-                <w:rFonts w:ascii="Arial" w:hAnsi="Arial" w:cs="Arial"/>
-                <w:sz w:val="18"/>
-                <w:szCs w:val="18"/>
-              </w:rPr>
-              <w:t>SQL Server</w:t>
-            </w:r>
-            <w:r>
-              <w:rPr>
-                <w:rFonts w:ascii="Arial" w:hAnsi="Arial" w:cs="Arial"/>
-                <w:sz w:val="18"/>
-                <w:szCs w:val="18"/>
-              </w:rPr>
-              <w:t>，</w:t>
-            </w:r>
-            <w:r>
-              <w:rPr>
-                <w:rFonts w:ascii="Arial" w:hAnsi="Arial" w:cs="Arial"/>
-                <w:sz w:val="18"/>
-                <w:szCs w:val="18"/>
-              </w:rPr>
-              <w:t>CURD</w:t>
-            </w:r>
-            <w:r>
-              <w:rPr>
-                <w:rFonts w:ascii="Arial" w:hAnsi="Arial" w:cs="Arial"/>
-                <w:sz w:val="18"/>
-                <w:szCs w:val="18"/>
-              </w:rPr>
-              <w:t>（增删改查）</w:t>
-            </w:r>
-            <w:r>
-              <w:rPr>
-                <w:rFonts w:ascii="Arial" w:hAnsi="Arial" w:cs="Arial"/>
-                <w:sz w:val="18"/>
-                <w:szCs w:val="18"/>
-              </w:rPr>
-              <w:t xml:space="preserve"> SQL</w:t>
-            </w:r>
-            <w:r>
-              <w:rPr>
-                <w:rFonts w:ascii="Arial" w:hAnsi="Arial" w:cs="Arial"/>
-                <w:sz w:val="18"/>
-                <w:szCs w:val="18"/>
-              </w:rPr>
-              <w:t>语句</w:t>
+                <w:rFonts w:asciiTheme="minorEastAsia" w:hAnsiTheme="minorEastAsia" w:cs="Arial"/>
+              </w:rPr>
+              <w:t>SQL Server，CURD（增删改查） SQL语句</w:t>
             </w:r>
             <w:bookmarkStart w:id="4" w:name="_Hlk508806318"/>
           </w:p>
@@ -1248,73 +744,31 @@
             <w:pPr>
               <w:spacing w:before="0" w:afterLines="50" w:after="120" w:line="240" w:lineRule="auto"/>
               <w:rPr>
-                <w:rFonts w:ascii="Arial" w:hAnsi="Arial" w:cs="Arial"/>
-                <w:sz w:val="18"/>
-                <w:szCs w:val="18"/>
+                <w:rFonts w:asciiTheme="minorEastAsia" w:hAnsiTheme="minorEastAsia" w:cs="Arial"/>
               </w:rPr>
             </w:pPr>
             <w:r>
               <w:rPr>
-                <w:rFonts w:ascii="Arial" w:hAnsi="Arial" w:cs="Arial"/>
-                <w:sz w:val="18"/>
-                <w:szCs w:val="18"/>
-              </w:rPr>
-              <w:t>熟</w:t>
-            </w:r>
-            <w:r>
-              <w:rPr>
-                <w:rFonts w:ascii="Arial" w:hAnsi="Arial" w:cs="Arial"/>
-                <w:sz w:val="18"/>
-                <w:szCs w:val="18"/>
-              </w:rPr>
-              <w:t>悉</w:t>
-            </w:r>
-            <w:r>
-              <w:rPr>
-                <w:rFonts w:ascii="Arial" w:hAnsi="Arial" w:cs="Arial"/>
-                <w:sz w:val="18"/>
-                <w:szCs w:val="18"/>
-              </w:rPr>
-              <w:t>VMware,XenCenter,XenServer,SCVMM</w:t>
-            </w:r>
-            <w:r>
-              <w:rPr>
-                <w:rFonts w:ascii="Arial" w:hAnsi="Arial" w:cs="Arial"/>
-                <w:sz w:val="18"/>
-                <w:szCs w:val="18"/>
-              </w:rPr>
-              <w:t>企业级虚拟化软件</w:t>
+                <w:rFonts w:asciiTheme="minorEastAsia" w:hAnsiTheme="minorEastAsia" w:cs="Arial"/>
+              </w:rPr>
+              <w:t>熟悉VMware,XenCenter,XenServer,SCVMM企业级虚拟化软件</w:t>
             </w:r>
             <w:bookmarkEnd w:id="3"/>
             <w:r>
               <w:rPr>
-                <w:rFonts w:ascii="Arial" w:hAnsi="Arial" w:cs="Arial" w:hint="eastAsia"/>
-                <w:sz w:val="18"/>
-                <w:szCs w:val="18"/>
+                <w:rFonts w:asciiTheme="minorEastAsia" w:hAnsiTheme="minorEastAsia" w:cs="Arial" w:hint="eastAsia"/>
               </w:rPr>
               <w:t>，有简单</w:t>
             </w:r>
             <w:r>
               <w:rPr>
-                <w:rFonts w:ascii="Arial" w:hAnsi="Arial" w:cs="Arial" w:hint="eastAsia"/>
-                <w:sz w:val="18"/>
-                <w:szCs w:val="18"/>
-              </w:rPr>
-              <w:t>Docker</w:t>
+                <w:rFonts w:asciiTheme="minorEastAsia" w:hAnsiTheme="minorEastAsia" w:cs="Arial" w:hint="eastAsia"/>
+              </w:rPr>
+              <w:t>Docker使用</w:t>
             </w:r>
             <w:r>
               <w:rPr>
-                <w:rFonts w:ascii="Arial" w:hAnsi="Arial" w:cs="Arial" w:hint="eastAsia"/>
-                <w:sz w:val="18"/>
-                <w:szCs w:val="18"/>
-              </w:rPr>
-              <w:t>使用</w:t>
-            </w:r>
-            <w:r>
-              <w:rPr>
-                <w:rFonts w:ascii="Arial" w:hAnsi="Arial" w:cs="Arial" w:hint="eastAsia"/>
-                <w:sz w:val="18"/>
-                <w:szCs w:val="18"/>
+                <w:rFonts w:asciiTheme="minorEastAsia" w:hAnsiTheme="minorEastAsia" w:cs="Arial" w:hint="eastAsia"/>
               </w:rPr>
               <w:t>经历</w:t>
             </w:r>
@@ -1323,26 +777,16 @@
             <w:pPr>
               <w:spacing w:before="0" w:afterLines="50" w:after="120" w:line="240" w:lineRule="auto"/>
               <w:rPr>
-                <w:rFonts w:ascii="Arial" w:hAnsi="Arial" w:cs="Arial" w:hint="eastAsia"/>
-                <w:sz w:val="18"/>
-                <w:szCs w:val="18"/>
-              </w:rPr>
-            </w:pPr>
-            <w:r>
-              <w:rPr>
                 <w:rFonts w:ascii="Arial" w:hAnsi="Arial" w:cs="Arial"/>
                 <w:sz w:val="18"/>
                 <w:szCs w:val="18"/>
               </w:rPr>
-              <w:t>熟练使用常用办公软件</w:t>
-            </w:r>
+            </w:pPr>
             <w:r>
               <w:rPr>
-                <w:rFonts w:ascii="Arial" w:hAnsi="Arial" w:cs="Arial"/>
-                <w:sz w:val="18"/>
-                <w:szCs w:val="18"/>
-              </w:rPr>
-              <w:t>Word/Excel/PPT/Outlook</w:t>
+                <w:rFonts w:asciiTheme="minorEastAsia" w:hAnsiTheme="minorEastAsia" w:cs="Arial"/>
+              </w:rPr>
+              <w:t>熟练使用常用办公软件Word/Excel/PPT/Outlook</w:t>
             </w:r>
           </w:p>
         </w:tc>
@@ -1410,6 +854,7 @@
             </w:sdtPr>
             <w:sdtEndPr>
               <w:rPr>
+                <w:rFonts w:asciiTheme="minorEastAsia" w:hAnsiTheme="minorEastAsia"/>
                 <w:b w:val="0"/>
                 <w:bCs w:val="0"/>
                 <w:caps w:val="0"/>
@@ -1436,6 +881,7 @@
                 </w:sdtPr>
                 <w:sdtEndPr>
                   <w:rPr>
+                    <w:rFonts w:asciiTheme="minorEastAsia" w:hAnsiTheme="minorEastAsia"/>
                     <w:b w:val="0"/>
                     <w:bCs w:val="0"/>
                     <w:caps w:val="0"/>
@@ -1490,16 +936,7 @@
                         <w:sz w:val="21"/>
                         <w:szCs w:val="21"/>
                       </w:rPr>
-                      <w:t xml:space="preserve"> </w:t>
-                    </w:r>
-                    <w:r>
-                      <w:rPr>
-                        <w:rFonts w:asciiTheme="minorEastAsia" w:hAnsiTheme="minorEastAsia" w:hint="eastAsia"/>
-                        <w:b/>
-                        <w:sz w:val="21"/>
-                        <w:szCs w:val="21"/>
-                      </w:rPr>
-                      <w:t>三星S</w:t>
+                      <w:t xml:space="preserve"> 三星S</w:t>
                     </w:r>
                     <w:r>
                       <w:rPr>
@@ -1535,47 +972,7 @@
                         <w:b/>
                         <w:sz w:val="18"/>
                       </w:rPr>
-                      <w:t>201</w:t>
-                    </w:r>
-                    <w:r>
-                      <w:rPr>
-                        <w:rFonts w:asciiTheme="minorEastAsia" w:hAnsiTheme="minorEastAsia"/>
-                        <w:b/>
-                        <w:sz w:val="18"/>
-                      </w:rPr>
-                      <w:t>7</w:t>
-                    </w:r>
-                    <w:r>
-                      <w:rPr>
-                        <w:rFonts w:asciiTheme="minorEastAsia" w:hAnsiTheme="minorEastAsia"/>
-                        <w:b/>
-                        <w:sz w:val="18"/>
-                      </w:rPr>
-                      <w:t>-0</w:t>
-                    </w:r>
-                    <w:r>
-                      <w:rPr>
-                        <w:rFonts w:asciiTheme="minorEastAsia" w:hAnsiTheme="minorEastAsia"/>
-                        <w:b/>
-                        <w:sz w:val="18"/>
-                      </w:rPr>
-                      <w:t>3</w:t>
-                    </w:r>
-                    <w:r>
-                      <w:rPr>
-                        <w:rFonts w:asciiTheme="minorEastAsia" w:hAnsiTheme="minorEastAsia"/>
-                        <w:b/>
-                        <w:sz w:val="18"/>
-                      </w:rPr>
-                      <w:t xml:space="preserve"> </w:t>
-                    </w:r>
-                    <w:r>
-                      <w:rPr>
-                        <w:rFonts w:asciiTheme="minorEastAsia" w:hAnsiTheme="minorEastAsia"/>
-                        <w:b/>
-                        <w:sz w:val="18"/>
-                      </w:rPr>
-                      <w:t xml:space="preserve">– </w:t>
+                      <w:t xml:space="preserve">2017-03 – </w:t>
                     </w:r>
                     <w:r>
                       <w:rPr>
@@ -1596,15 +993,25 @@
                       <w:ind w:firstLineChars="0"/>
                       <w:rPr>
                         <w:rFonts w:asciiTheme="minorEastAsia" w:hAnsiTheme="minorEastAsia"/>
-                        <w:sz w:val="18"/>
                       </w:rPr>
                     </w:pPr>
                     <w:r>
                       <w:rPr>
                         <w:rFonts w:asciiTheme="minorEastAsia" w:hAnsiTheme="minorEastAsia" w:hint="eastAsia"/>
-                        <w:sz w:val="18"/>
-                      </w:rPr>
-                      <w:t>语言专家岗位主要负责语音助手可能接收到的各类语音交互指令的语义覆盖。我们按照三星S8手机的常用系统功能（比如设置中的各项内容）分组分模块具体到人，每人对其负责的功能模块做大量的语义覆盖。提交的自然语言覆盖示例将有服务器端验证采纳并合并到中央服务器。</w:t>
+                      </w:rPr>
+                      <w:t>语言专家岗位主要负责语音助手可能接收到的各类语音交互指令的语义覆盖。我们按照三星S8手机的常用系统功能（比如设置中的各项内容）分组分模块具体到人，每人对其负责的功能模块做大量的语义覆盖。提交的自然语言覆盖示例将有服务器端验证采纳并合并到中央服务器</w:t>
+                    </w:r>
+                    <w:r>
+                      <w:rPr>
+                        <w:rFonts w:asciiTheme="minorEastAsia" w:hAnsiTheme="minorEastAsia" w:hint="eastAsia"/>
+                      </w:rPr>
+                      <w:t>，以使三星语音助手的功能更加完善智能</w:t>
+                    </w:r>
+                    <w:r>
+                      <w:rPr>
+                        <w:rFonts w:asciiTheme="minorEastAsia" w:hAnsiTheme="minorEastAsia" w:hint="eastAsia"/>
+                      </w:rPr>
+                      <w:t>。</w:t>
                     </w:r>
                   </w:p>
                   <w:p>
@@ -1617,28 +1024,23 @@
                       <w:ind w:firstLineChars="0"/>
                       <w:rPr>
                         <w:rFonts w:asciiTheme="minorEastAsia" w:hAnsiTheme="minorEastAsia"/>
-                        <w:sz w:val="18"/>
                       </w:rPr>
                     </w:pPr>
                     <w:r>
                       <w:rPr>
                         <w:rFonts w:asciiTheme="minorEastAsia" w:hAnsiTheme="minorEastAsia" w:hint="eastAsia"/>
-                        <w:sz w:val="18"/>
                       </w:rPr>
                       <w:t>该岗位要求熟悉常用Linux命令行，包括scp,rsync等常用跨服务器文件传输命令</w:t>
                     </w:r>
                     <w:r>
                       <w:rPr>
                         <w:rFonts w:asciiTheme="minorEastAsia" w:hAnsiTheme="minorEastAsia" w:hint="eastAsia"/>
-                        <w:sz w:val="18"/>
                       </w:rPr>
                       <w:t>。同时需要一定的手机端日志分析、定位、排查语音助手功能问题的能力。Python编程能力也在其中为解决各类问题（如处理任务分配文件，提取相关数据）大大提高了我的工作效率。</w:t>
                     </w:r>
                   </w:p>
-                  <w:bookmarkStart w:id="5" w:name="_Hlk477711474" w:displacedByCustomXml="next"/>
                 </w:sdtContent>
               </w:sdt>
-              <w:bookmarkEnd w:id="5" w:displacedByCustomXml="prev"/>
               <w:sdt>
                 <w:sdtPr>
                   <w:rPr>
@@ -1657,6 +1059,7 @@
                 </w:sdtPr>
                 <w:sdtEndPr>
                   <w:rPr>
+                    <w:rFonts w:asciiTheme="minorEastAsia" w:hAnsiTheme="minorEastAsia"/>
                     <w:b w:val="0"/>
                     <w:bCs w:val="0"/>
                     <w:caps w:val="0"/>
@@ -1751,7 +1154,7 @@
                       </w:rPr>
                       <w:t xml:space="preserve"> </w:t>
                     </w:r>
-                    <w:bookmarkStart w:id="6" w:name="_Hlk477711477"/>
+                    <w:bookmarkStart w:id="5" w:name="_Hlk477711477"/>
                     <w:r>
                       <w:rPr>
                         <w:rFonts w:asciiTheme="minorEastAsia" w:hAnsiTheme="minorEastAsia"/>
@@ -1762,7 +1165,7 @@
                       </w:rPr>
                       <w:t xml:space="preserve">  </w:t>
                     </w:r>
-                    <w:bookmarkStart w:id="7" w:name="_Hlk477711539"/>
+                    <w:bookmarkStart w:id="6" w:name="_Hlk477711539"/>
                     <w:r>
                       <w:rPr>
                         <w:rFonts w:asciiTheme="minorEastAsia" w:hAnsiTheme="minorEastAsia"/>
@@ -1787,7 +1190,7 @@
                       </w:rPr>
                       <w:t>-</w:t>
                     </w:r>
-                    <w:bookmarkStart w:id="8" w:name="_Hlk508808228"/>
+                    <w:bookmarkStart w:id="7" w:name="_Hlk508808228"/>
                     <w:r>
                       <w:rPr>
                         <w:rFonts w:asciiTheme="minorEastAsia" w:hAnsiTheme="minorEastAsia"/>
@@ -1804,7 +1207,7 @@
                       </w:rPr>
                       <w:t>7</w:t>
                     </w:r>
-                    <w:bookmarkEnd w:id="8"/>
+                    <w:bookmarkEnd w:id="7"/>
                     <w:r>
                       <w:rPr>
                         <w:rFonts w:asciiTheme="minorEastAsia" w:hAnsiTheme="minorEastAsia"/>
@@ -1829,45 +1232,87 @@
                       </w:rPr>
                       <w:t>-0</w:t>
                     </w:r>
+                    <w:bookmarkEnd w:id="5"/>
                     <w:bookmarkEnd w:id="6"/>
-                    <w:bookmarkEnd w:id="7"/>
                     <w:r>
                       <w:rPr>
                         <w:rFonts w:asciiTheme="minorEastAsia" w:hAnsiTheme="minorEastAsia" w:hint="eastAsia"/>
                         <w:b/>
                         <w:sz w:val="18"/>
                       </w:rPr>
-                      <w:t>6</w:t>
-                    </w:r>
+                      <w:t>8</w:t>
+                    </w:r>
+                    <w:bookmarkStart w:id="8" w:name="_GoBack"/>
+                    <w:bookmarkEnd w:id="8"/>
                   </w:p>
                   <w:p>
                     <w:pPr>
                       <w:rPr>
                         <w:rFonts w:asciiTheme="minorEastAsia" w:hAnsiTheme="minorEastAsia"/>
-                        <w:sz w:val="18"/>
                       </w:rPr>
                     </w:pPr>
                     <w:r>
                       <w:rPr>
+                        <w:rFonts w:hint="eastAsia"/>
+                      </w:rPr>
+                      <w:t>1.</w:t>
+                    </w:r>
+                    <w:r>
+                      <w:rPr>
                         <w:rFonts w:asciiTheme="minorEastAsia" w:hAnsiTheme="minorEastAsia" w:hint="eastAsia"/>
-                        <w:sz w:val="18"/>
-                      </w:rPr>
-                      <w:t>1. Citrix XenDesktop是一套桌面虚拟化的解决方案。无论你是什么样的用户（普通用户，商用用户还是自由职业者）无论你使用什么样的设备（手机，Mac,个人电脑等等）它都可以为你提供自己所需要的桌面。</w:t>
+                      </w:rPr>
+                      <w:t xml:space="preserve"> </w:t>
+                    </w:r>
+                    <w:r>
+                      <w:rPr>
+                        <w:rFonts w:asciiTheme="minorEastAsia" w:hAnsiTheme="minorEastAsia"/>
+                      </w:rPr>
+                      <w:t xml:space="preserve">    </w:t>
+                    </w:r>
+                    <w:r>
+                      <w:rPr>
+                        <w:rFonts w:asciiTheme="minorEastAsia" w:hAnsiTheme="minorEastAsia" w:hint="eastAsia"/>
+                      </w:rPr>
+                      <w:t>Citrix XenDesktop是一套桌面虚拟化的解决方案。无论你是什么样的用户（普通用户，商用用户还是自由职业者）无论你使用什么样的设备（手机，Mac,个人电脑等等）它都可以为你提供自己所需要的桌面。</w:t>
                     </w:r>
                   </w:p>
                   <w:p>
                     <w:pPr>
                       <w:rPr>
                         <w:rFonts w:asciiTheme="minorEastAsia" w:hAnsiTheme="minorEastAsia"/>
-                        <w:sz w:val="18"/>
                       </w:rPr>
                     </w:pPr>
                     <w:r>
                       <w:rPr>
                         <w:rFonts w:asciiTheme="minorEastAsia" w:hAnsiTheme="minorEastAsia" w:hint="eastAsia"/>
-                        <w:sz w:val="18"/>
-                      </w:rPr>
-                      <w:t>2. 我主要对XenDesktop的部分功能进行测试。首先根据测试用例需求在SCVMM，XenCenter,Vmware上独立搭建测试环境，创建测试需要的虚拟机；然后安装XenDesktop产品，其后对该产品的catalog,delivery group,controller,storefront功能进行测试。如果发现bug，就写邮件向leader说明详细信息，然后在专门的bug提交网站提交自己发现的bug，跟踪该bug的进度，直到此bug关闭，该项任务完成。</w:t>
+                      </w:rPr>
+                      <w:t xml:space="preserve">2. </w:t>
+                    </w:r>
+                    <w:r>
+                      <w:rPr>
+                        <w:rFonts w:asciiTheme="minorEastAsia" w:hAnsiTheme="minorEastAsia"/>
+                      </w:rPr>
+                      <w:t xml:space="preserve">  </w:t>
+                    </w:r>
+                    <w:r>
+                      <w:rPr>
+                        <w:rFonts w:asciiTheme="minorEastAsia" w:hAnsiTheme="minorEastAsia" w:hint="eastAsia"/>
+                      </w:rPr>
+                      <w:t>我主要对XenDesktop的部分功能进行测试。首先根据测试用例需求在SCVMM，XenCenter,Vmware上独立搭建测试环境，创建测试需要的虚拟机；然后安装XenDesktop产品，其后对该产品的catalog,delivery group,controller,storefront功能进行测试。</w:t>
+                    </w:r>
+                  </w:p>
+                  <w:p>
+                    <w:r>
+                      <w:rPr>
+                        <w:rFonts w:asciiTheme="minorEastAsia" w:hAnsiTheme="minorEastAsia" w:hint="eastAsia"/>
+                      </w:rPr>
+                      <w:t xml:space="preserve">3.   </w:t>
+                    </w:r>
+                    <w:r>
+                      <w:rPr>
+                        <w:rFonts w:asciiTheme="minorEastAsia" w:hAnsiTheme="minorEastAsia" w:hint="eastAsia"/>
+                      </w:rPr>
+                      <w:t>如果发现bug，就写邮件向leader说明详细信息，然后在专门的bug提交网站提交自己发现的bug，跟踪该bug的进度，直到此bug关闭，该项任务完成。</w:t>
                     </w:r>
                   </w:p>
                 </w:sdtContent>
@@ -1894,6 +1339,7 @@
                 <w:rFonts w:ascii="Microsoft YaHei UI" w:eastAsia="Microsoft YaHei UI" w:hAnsi="Microsoft YaHei UI" w:hint="eastAsia"/>
                 <w:sz w:val="18"/>
               </w:rPr>
+              <w:lastRenderedPageBreak/>
               <w:t>个人经历</w:t>
             </w:r>
           </w:p>
@@ -1931,7 +1377,14 @@
               <w:id w:val="-691765356"/>
               <w15:repeatingSection/>
             </w:sdtPr>
+            <w:sdtEndPr>
+              <w:rPr>
+                <w:rFonts w:asciiTheme="minorEastAsia" w:hAnsiTheme="minorEastAsia"/>
+                <w:sz w:val="20"/>
+              </w:rPr>
+            </w:sdtEndPr>
             <w:sdtContent>
+              <w:bookmarkEnd w:id="10" w:displacedByCustomXml="next"/>
               <w:sdt>
                 <w:sdtPr>
                   <w:rPr>
@@ -1949,7 +1402,12 @@
                   </w:placeholder>
                   <w15:repeatingSectionItem/>
                 </w:sdtPr>
-                <w:sdtEndPr/>
+                <w:sdtEndPr>
+                  <w:rPr>
+                    <w:rFonts w:asciiTheme="minorEastAsia" w:hAnsiTheme="minorEastAsia"/>
+                    <w:sz w:val="20"/>
+                  </w:rPr>
+                </w:sdtEndPr>
                 <w:sdtContent>
                   <w:bookmarkEnd w:id="9" w:displacedByCustomXml="prev"/>
                   <w:p>
@@ -2064,10 +1522,8 @@
                         <w:sz w:val="18"/>
                         <w14:ligatures w14:val="none"/>
                       </w:rPr>
-                      <w:t>结婚生子</w:t>
-                    </w:r>
-                    <w:bookmarkStart w:id="11" w:name="_Hlk477711565"/>
-                    <w:bookmarkStart w:id="12" w:name="_Hlk477711578"/>
+                      <w:t xml:space="preserve">  </w:t>
+                    </w:r>
                     <w:r>
                       <w:rPr>
                         <w:rFonts w:asciiTheme="minorHAnsi" w:eastAsiaTheme="minorEastAsia" w:hAnsiTheme="minorHAnsi" w:cstheme="minorBidi" w:hint="eastAsia"/>
@@ -2077,9 +1533,8 @@
                         <w:sz w:val="18"/>
                         <w14:ligatures w14:val="none"/>
                       </w:rPr>
-                      <w:t xml:space="preserve"> </w:t>
-                    </w:r>
-                    <w:bookmarkStart w:id="13" w:name="_Hlk508808529"/>
+                      <w:t>结婚生子</w:t>
+                    </w:r>
                     <w:r>
                       <w:rPr>
                         <w:rFonts w:asciiTheme="minorHAnsi" w:eastAsiaTheme="minorEastAsia" w:hAnsiTheme="minorHAnsi" w:cstheme="minorBidi" w:hint="eastAsia"/>
@@ -2089,9 +1544,21 @@
                         <w:sz w:val="18"/>
                         <w14:ligatures w14:val="none"/>
                       </w:rPr>
+                      <w:t xml:space="preserve"> </w:t>
+                    </w:r>
+                    <w:bookmarkStart w:id="11" w:name="_Hlk508808529"/>
+                    <w:r>
+                      <w:rPr>
+                        <w:rFonts w:asciiTheme="minorHAnsi" w:eastAsiaTheme="minorEastAsia" w:hAnsiTheme="minorHAnsi" w:cstheme="minorBidi" w:hint="eastAsia"/>
+                        <w:bCs w:val="0"/>
+                        <w:caps w:val="0"/>
+                        <w:color w:val="595959" w:themeColor="text1" w:themeTint="A6"/>
+                        <w:sz w:val="18"/>
+                        <w14:ligatures w14:val="none"/>
+                      </w:rPr>
                       <w:t>：</w:t>
                     </w:r>
-                    <w:bookmarkStart w:id="14" w:name="_Hlk508808814"/>
+                    <w:bookmarkStart w:id="12" w:name="_Hlk508808814"/>
                     <w:r>
                       <w:rPr>
                         <w:rFonts w:asciiTheme="minorEastAsia" w:eastAsiaTheme="minorEastAsia" w:hAnsiTheme="minorEastAsia" w:cstheme="minorBidi" w:hint="eastAsia"/>
@@ -2104,7 +1571,7 @@
                       </w:rPr>
                       <w:t>2015-</w:t>
                     </w:r>
-                    <w:bookmarkEnd w:id="13"/>
+                    <w:bookmarkEnd w:id="11"/>
                     <w:r>
                       <w:rPr>
                         <w:rFonts w:asciiTheme="minorEastAsia" w:eastAsiaTheme="minorEastAsia" w:hAnsiTheme="minorEastAsia" w:cstheme="minorBidi"/>
@@ -2141,7 +1608,7 @@
                       </w:rPr>
                       <w:t>02</w:t>
                     </w:r>
-                    <w:bookmarkEnd w:id="14"/>
+                    <w:bookmarkEnd w:id="12"/>
                     <w:r>
                       <w:rPr>
                         <w:rFonts w:asciiTheme="minorEastAsia" w:eastAsiaTheme="minorEastAsia" w:hAnsiTheme="minorEastAsia" w:cstheme="minorBidi"/>
@@ -2158,38 +1625,20 @@
                   <w:p>
                     <w:pPr>
                       <w:spacing w:after="120"/>
-                      <w:ind w:firstLineChars="200" w:firstLine="360"/>
-                      <w:rPr>
-                        <w:sz w:val="18"/>
+                      <w:ind w:firstLineChars="200" w:firstLine="400"/>
+                      <w:rPr>
+                        <w:rFonts w:asciiTheme="minorEastAsia" w:hAnsiTheme="minorEastAsia"/>
                       </w:rPr>
                     </w:pPr>
                     <w:r>
                       <w:rPr>
-                        <w:rFonts w:hint="eastAsia"/>
-                        <w:sz w:val="18"/>
-                      </w:rPr>
-                      <w:t>如今，有了一个将要满</w:t>
-                    </w:r>
-                    <w:r>
-                      <w:rPr>
-                        <w:rFonts w:hint="eastAsia"/>
-                        <w:sz w:val="18"/>
-                      </w:rPr>
-                      <w:t>2</w:t>
-                    </w:r>
-                    <w:r>
-                      <w:rPr>
-                        <w:rFonts w:hint="eastAsia"/>
-                        <w:sz w:val="18"/>
-                      </w:rPr>
-                      <w:t>岁的小男孩的我，希望自己用更充沛的精神拥抱生活，爱人，我的家人。他们永远是我的爱的港湾，精神的支持。我们会每半个月聚在一起分享生活的乐趣与爱。</w:t>
+                        <w:rFonts w:asciiTheme="minorEastAsia" w:hAnsiTheme="minorEastAsia" w:hint="eastAsia"/>
+                      </w:rPr>
+                      <w:t>如今，有了一个将要满2岁的小男孩的我，希望自己用更充沛的精神拥抱生活，爱人，我的家人。他们永远是我的爱的港湾，精神的支持。我们会每半个月聚在一起分享生活的乐趣与爱。</w:t>
                     </w:r>
                   </w:p>
                 </w:sdtContent>
               </w:sdt>
-              <w:bookmarkEnd w:id="12" w:displacedByCustomXml="prev"/>
-              <w:bookmarkEnd w:id="11" w:displacedByCustomXml="prev"/>
-              <w:bookmarkEnd w:id="10" w:displacedByCustomXml="prev"/>
               <w:sdt>
                 <w:sdtPr>
                   <w:rPr>
@@ -2207,6 +1656,12 @@
                   </w:placeholder>
                   <w15:repeatingSectionItem/>
                 </w:sdtPr>
+                <w:sdtEndPr>
+                  <w:rPr>
+                    <w:rFonts w:asciiTheme="minorEastAsia" w:hAnsiTheme="minorEastAsia"/>
+                    <w:sz w:val="20"/>
+                  </w:rPr>
+                </w:sdtEndPr>
                 <w:sdtContent>
                   <w:p>
                     <w:pPr>
@@ -2272,84 +1727,47 @@
                     <w:r>
                       <w:rPr>
                         <w:rFonts w:asciiTheme="minorEastAsia" w:eastAsiaTheme="minorEastAsia" w:hAnsiTheme="minorEastAsia" w:hint="eastAsia"/>
-                        <w:b w:val="0"/>
+                        <w:sz w:val="21"/>
+                        <w:szCs w:val="21"/>
+                      </w:rPr>
+                      <w:t>学习计算</w:t>
+                    </w:r>
+                    <w:r>
+                      <w:rPr>
+                        <w:rFonts w:asciiTheme="minorEastAsia" w:eastAsiaTheme="minorEastAsia" w:hAnsiTheme="minorEastAsia" w:hint="eastAsia"/>
                         <w:i/>
                         <w:sz w:val="21"/>
                         <w:szCs w:val="21"/>
                       </w:rPr>
-                      <w:t>学习计算机专业知识，通过了大学英语四级考试</w:t>
+                      <w:t>机专业知识，通过了大学英语四级考试</w:t>
                     </w:r>
                   </w:p>
                   <w:p>
                     <w:pPr>
                       <w:spacing w:after="120"/>
-                      <w:ind w:firstLineChars="200" w:firstLine="360"/>
-                      <w:rPr>
-                        <w:sz w:val="18"/>
+                      <w:ind w:firstLineChars="200" w:firstLine="400"/>
+                      <w:rPr>
+                        <w:rFonts w:asciiTheme="minorEastAsia" w:hAnsiTheme="minorEastAsia"/>
                       </w:rPr>
                     </w:pPr>
                     <w:r>
                       <w:rPr>
-                        <w:rFonts w:hint="eastAsia"/>
-                        <w:sz w:val="18"/>
-                      </w:rPr>
-                      <w:t>在大学期间主要学习了计算机概论，计算机操作系统，</w:t>
-                    </w:r>
-                    <w:r>
-                      <w:rPr>
-                        <w:rFonts w:hint="eastAsia"/>
-                        <w:sz w:val="18"/>
-                      </w:rPr>
-                      <w:t>Java</w:t>
-                    </w:r>
-                    <w:r>
-                      <w:rPr>
-                        <w:rFonts w:hint="eastAsia"/>
-                        <w:sz w:val="18"/>
-                      </w:rPr>
-                      <w:t>，</w:t>
-                    </w:r>
-                    <w:r>
-                      <w:rPr>
-                        <w:rFonts w:hint="eastAsia"/>
-                        <w:sz w:val="18"/>
-                      </w:rPr>
-                      <w:t>C#, C++</w:t>
-                    </w:r>
-                    <w:r>
-                      <w:rPr>
-                        <w:rFonts w:hint="eastAsia"/>
-                        <w:sz w:val="18"/>
-                      </w:rPr>
-                      <w:t>编程语言，数据库，高等数学，线性代数，概率论等课程，并</w:t>
-                    </w:r>
-                    <w:r>
-                      <w:rPr>
-                        <w:rFonts w:hint="eastAsia"/>
-                        <w:sz w:val="18"/>
-                      </w:rPr>
-                      <w:t xml:space="preserve"> </w:t>
-                    </w:r>
-                    <w:r>
-                      <w:rPr>
-                        <w:rFonts w:hint="eastAsia"/>
-                        <w:sz w:val="18"/>
-                      </w:rPr>
-                      <w:t>通过了大学英语四级考试。</w:t>
+                        <w:rFonts w:asciiTheme="minorEastAsia" w:hAnsiTheme="minorEastAsia" w:hint="eastAsia"/>
+                      </w:rPr>
+                      <w:t>在大学期间主要学习了计算机概论，计算机操作系统，Java，C#, C++编程语言，数据库，高等数学，线性代数，概率论等课程，并 通过了大学英语四级考试。</w:t>
                     </w:r>
                   </w:p>
                   <w:p>
                     <w:pPr>
                       <w:spacing w:after="120"/>
-                      <w:ind w:firstLineChars="200" w:firstLine="360"/>
+                      <w:ind w:firstLineChars="200" w:firstLine="400"/>
                       <w:rPr>
                         <w:sz w:val="18"/>
                       </w:rPr>
                     </w:pPr>
                     <w:r>
                       <w:rPr>
-                        <w:rFonts w:hint="eastAsia"/>
-                        <w:sz w:val="18"/>
+                        <w:rFonts w:asciiTheme="minorEastAsia" w:hAnsiTheme="minorEastAsia" w:hint="eastAsia"/>
                       </w:rPr>
                       <w:t>在校期间一直认真学习，曾四次获得河南大学奖学金和优秀大学生的称号，并于大三上学期获得优秀党员称号。</w:t>
                     </w:r>
@@ -2379,11 +1797,8 @@
                 <w:sz w:val="18"/>
                 <w:lang w:val="zh-CN"/>
               </w:rPr>
-              <w:lastRenderedPageBreak/>
               <w:t>个人</w:t>
             </w:r>
-            <w:bookmarkStart w:id="15" w:name="_GoBack"/>
-            <w:bookmarkEnd w:id="15"/>
             <w:r>
               <w:rPr>
                 <w:rFonts w:ascii="Microsoft YaHei UI" w:eastAsia="Microsoft YaHei UI" w:hAnsi="Microsoft YaHei UI" w:hint="eastAsia"/>
@@ -2414,38 +1829,29 @@
           <w:sdt>
             <w:sdtPr>
               <w:rPr>
-                <w:rFonts w:asciiTheme="minorHAnsi" w:eastAsiaTheme="minorEastAsia" w:hAnsiTheme="minorHAnsi" w:cstheme="minorBidi"/>
-                <w:b w:val="0"/>
-                <w:bCs w:val="0"/>
-                <w:caps w:val="0"/>
-                <w:color w:val="595959" w:themeColor="text1" w:themeTint="A6"/>
+                <w:b/>
+                <w:bCs/>
+                <w:caps/>
                 <w:sz w:val="18"/>
-                <w14:ligatures w14:val="none"/>
               </w:rPr>
               <w:id w:val="-1652755772"/>
               <w15:repeatingSection/>
             </w:sdtPr>
             <w:sdtEndPr>
               <w:rPr>
-                <w:rFonts w:asciiTheme="majorHAnsi" w:eastAsiaTheme="majorEastAsia" w:hAnsiTheme="majorHAnsi" w:cstheme="majorBidi"/>
-                <w:b/>
-                <w:bCs/>
-                <w:caps/>
-                <w:color w:val="404040" w:themeColor="text1" w:themeTint="BF"/>
-                <w14:ligatures w14:val="standardContextual"/>
+                <w:b w:val="0"/>
+                <w:bCs w:val="0"/>
+                <w:caps w:val="0"/>
               </w:rPr>
             </w:sdtEndPr>
             <w:sdtContent>
               <w:sdt>
                 <w:sdtPr>
                   <w:rPr>
-                    <w:rFonts w:asciiTheme="minorHAnsi" w:eastAsiaTheme="minorEastAsia" w:hAnsiTheme="minorHAnsi" w:cstheme="minorBidi"/>
-                    <w:b w:val="0"/>
-                    <w:bCs w:val="0"/>
-                    <w:caps w:val="0"/>
-                    <w:color w:val="595959" w:themeColor="text1" w:themeTint="A6"/>
+                    <w:b/>
+                    <w:bCs/>
+                    <w:caps/>
                     <w:sz w:val="18"/>
-                    <w14:ligatures w14:val="none"/>
                   </w:rPr>
                   <w:id w:val="-1170247303"/>
                   <w:placeholder>
@@ -2455,121 +1861,222 @@
                 </w:sdtPr>
                 <w:sdtEndPr>
                   <w:rPr>
-                    <w:rFonts w:asciiTheme="majorHAnsi" w:eastAsiaTheme="majorEastAsia" w:hAnsiTheme="majorHAnsi" w:cstheme="majorBidi"/>
-                    <w:b/>
-                    <w:bCs/>
-                    <w:caps/>
-                    <w:color w:val="404040" w:themeColor="text1" w:themeTint="BF"/>
-                    <w14:ligatures w14:val="standardContextual"/>
+                    <w:b w:val="0"/>
+                    <w:bCs w:val="0"/>
+                    <w:caps w:val="0"/>
                   </w:rPr>
                 </w:sdtEndPr>
                 <w:sdtContent>
                   <w:p>
                     <w:pPr>
-                      <w:pStyle w:val="2"/>
                       <w:ind w:firstLineChars="200" w:firstLine="360"/>
                       <w:rPr>
-                        <w:rFonts w:asciiTheme="minorHAnsi" w:eastAsiaTheme="minorEastAsia" w:hAnsiTheme="minorHAnsi" w:cstheme="minorBidi"/>
-                        <w:b w:val="0"/>
-                        <w:bCs w:val="0"/>
-                        <w:caps w:val="0"/>
-                        <w:color w:val="595959" w:themeColor="text1" w:themeTint="A6"/>
-                        <w:sz w:val="18"/>
-                        <w14:ligatures w14:val="none"/>
+                        <w:b/>
+                        <w:bCs/>
+                        <w:caps/>
                       </w:rPr>
                     </w:pPr>
                     <w:r>
                       <w:rPr>
-                        <w:rFonts w:asciiTheme="minorHAnsi" w:eastAsiaTheme="minorEastAsia" w:hAnsiTheme="minorHAnsi" w:cstheme="minorBidi" w:hint="eastAsia"/>
-                        <w:b w:val="0"/>
-                        <w:bCs w:val="0"/>
-                        <w:caps w:val="0"/>
-                        <w:color w:val="595959" w:themeColor="text1" w:themeTint="A6"/>
-                        <w:sz w:val="18"/>
-                        <w14:ligatures w14:val="none"/>
+                        <w:rFonts w:hint="eastAsia"/>
                       </w:rPr>
                       <w:t>我来自河南省周口市（与安徽省亳州市交界的位置），是一位乐观开朗喜欢结识新朋友的女性。</w:t>
                     </w:r>
                   </w:p>
                   <w:p>
                     <w:pPr>
-                      <w:pStyle w:val="2"/>
-                      <w:ind w:firstLineChars="200" w:firstLine="360"/>
-                      <w:rPr>
-                        <w:rFonts w:asciiTheme="minorHAnsi" w:eastAsiaTheme="minorEastAsia" w:hAnsiTheme="minorHAnsi" w:cstheme="minorBidi"/>
-                        <w:b w:val="0"/>
-                        <w:bCs w:val="0"/>
-                        <w:caps w:val="0"/>
-                        <w:color w:val="595959" w:themeColor="text1" w:themeTint="A6"/>
-                        <w:sz w:val="18"/>
-                        <w14:ligatures w14:val="none"/>
+                      <w:ind w:firstLineChars="200" w:firstLine="400"/>
+                      <w:rPr>
+                        <w:b/>
+                        <w:bCs/>
+                        <w:caps/>
                       </w:rPr>
                     </w:pPr>
                     <w:r>
                       <w:rPr>
-                        <w:rFonts w:asciiTheme="minorHAnsi" w:eastAsiaTheme="minorEastAsia" w:hAnsiTheme="minorHAnsi" w:cstheme="minorBidi" w:hint="eastAsia"/>
-                        <w:b w:val="0"/>
-                        <w:bCs w:val="0"/>
-                        <w:caps w:val="0"/>
-                        <w:color w:val="595959" w:themeColor="text1" w:themeTint="A6"/>
-                        <w:sz w:val="18"/>
-                        <w14:ligatures w14:val="none"/>
+                        <w:rFonts w:hint="eastAsia"/>
                       </w:rPr>
                       <w:t>由于上初三时，偶遭车祸，所以在家休养两年才开始继续上学。因此，我比同时期读书的朋友年龄稍大。而身份证上显示年龄也比实际年龄大两岁，我在大家眼里就成了一个大姐姐。</w:t>
                     </w:r>
                   </w:p>
                   <w:p>
                     <w:pPr>
-                      <w:pStyle w:val="2"/>
-                      <w:ind w:firstLineChars="200" w:firstLine="360"/>
-                      <w:rPr>
-                        <w:rFonts w:asciiTheme="minorHAnsi" w:eastAsiaTheme="minorEastAsia" w:hAnsiTheme="minorHAnsi" w:cstheme="minorBidi"/>
-                        <w:b w:val="0"/>
-                        <w:bCs w:val="0"/>
-                        <w:caps w:val="0"/>
-                        <w:color w:val="595959" w:themeColor="text1" w:themeTint="A6"/>
-                        <w:sz w:val="18"/>
-                        <w14:ligatures w14:val="none"/>
+                      <w:ind w:firstLineChars="200" w:firstLine="400"/>
+                      <w:rPr>
+                        <w:b/>
+                        <w:bCs/>
+                        <w:caps/>
                       </w:rPr>
                     </w:pPr>
                     <w:r>
                       <w:rPr>
-                        <w:rFonts w:asciiTheme="minorHAnsi" w:eastAsiaTheme="minorEastAsia" w:hAnsiTheme="minorHAnsi" w:cstheme="minorBidi" w:hint="eastAsia"/>
-                        <w:b w:val="0"/>
-                        <w:bCs w:val="0"/>
-                        <w:caps w:val="0"/>
-                        <w:color w:val="595959" w:themeColor="text1" w:themeTint="A6"/>
-                        <w:sz w:val="18"/>
-                        <w14:ligatures w14:val="none"/>
-                      </w:rPr>
-                      <w:t>考虑到年龄因素，工作后的一年半我选择了结婚生子，目前孩子一岁了。</w:t>
+                        <w:rFonts w:hint="eastAsia"/>
+                      </w:rPr>
+                      <w:t>考虑到年龄因素，</w:t>
+                    </w:r>
+                    <w:r>
+                      <w:rPr>
+                        <w:rFonts w:hint="eastAsia"/>
+                        <w:b/>
+                        <w:bCs/>
+                        <w:caps/>
+                      </w:rPr>
+                      <w:t>在</w:t>
+                    </w:r>
+                    <w:r>
+                      <w:rPr>
+                        <w:rFonts w:hint="eastAsia"/>
+                        <w:b/>
+                        <w:bCs/>
+                        <w:caps/>
+                      </w:rPr>
+                      <w:t>2015</w:t>
+                    </w:r>
+                    <w:r>
+                      <w:rPr>
+                        <w:rFonts w:hint="eastAsia"/>
+                        <w:b/>
+                        <w:bCs/>
+                        <w:caps/>
+                      </w:rPr>
+                      <w:t>年，</w:t>
+                    </w:r>
+                    <w:r>
+                      <w:rPr>
+                        <w:rFonts w:hint="eastAsia"/>
+                      </w:rPr>
+                      <w:t>我选择了结婚生子，目前孩子</w:t>
+                    </w:r>
+                    <w:r>
+                      <w:rPr>
+                        <w:rFonts w:hint="eastAsia"/>
+                        <w:bCs/>
+                        <w:caps/>
+                      </w:rPr>
+                      <w:t>将要两</w:t>
+                    </w:r>
+                    <w:r>
+                      <w:rPr>
+                        <w:rFonts w:hint="eastAsia"/>
+                      </w:rPr>
+                      <w:t>岁了。</w:t>
                     </w:r>
                   </w:p>
                   <w:p>
                     <w:pPr>
-                      <w:pStyle w:val="2"/>
-                      <w:ind w:firstLineChars="200" w:firstLine="360"/>
-                      <w:rPr>
-                        <w:rFonts w:asciiTheme="minorHAnsi" w:eastAsiaTheme="minorEastAsia" w:hAnsiTheme="minorHAnsi" w:cstheme="minorBidi"/>
-                        <w:b w:val="0"/>
-                        <w:bCs w:val="0"/>
-                        <w:caps w:val="0"/>
-                        <w:color w:val="595959" w:themeColor="text1" w:themeTint="A6"/>
-                        <w:sz w:val="18"/>
-                        <w14:ligatures w14:val="none"/>
+                      <w:ind w:firstLineChars="200" w:firstLine="400"/>
+                      <w:rPr>
+                        <w:b/>
+                        <w:bCs/>
+                        <w:caps/>
                       </w:rPr>
                     </w:pPr>
                     <w:r>
                       <w:rPr>
-                        <w:rFonts w:asciiTheme="minorHAnsi" w:eastAsiaTheme="minorEastAsia" w:hAnsiTheme="minorHAnsi" w:cstheme="minorBidi" w:hint="eastAsia"/>
-                        <w:b w:val="0"/>
-                        <w:bCs w:val="0"/>
-                        <w:caps w:val="0"/>
-                        <w:color w:val="595959" w:themeColor="text1" w:themeTint="A6"/>
-                        <w:sz w:val="18"/>
-                        <w14:ligatures w14:val="none"/>
+                        <w:rFonts w:hint="eastAsia"/>
                       </w:rPr>
                       <w:t>对待工作，我始终坚持认真，踏实，负责的态度。如果说我的优势，我觉得是稳定，踏实和努力好学！我平时最大的兴趣是唱歌，特别享受唱给我们家小宝宝听！</w:t>
+                    </w:r>
+                  </w:p>
+                  <w:p>
+                    <w:r>
+                      <w:rPr>
+                        <w:rFonts w:hint="eastAsia"/>
+                      </w:rPr>
+                      <w:t xml:space="preserve">        </w:t>
+                    </w:r>
+                    <w:r>
+                      <w:rPr>
+                        <w:rFonts w:hint="eastAsia"/>
+                      </w:rPr>
+                      <w:t>无论工作在三星，还是曾经的文思海辉，我都从工作中学到了很多知识：</w:t>
+                    </w:r>
+                    <w:r>
+                      <w:rPr>
+                        <w:rFonts w:hint="eastAsia"/>
+                      </w:rPr>
+                      <w:t>Windows</w:t>
+                    </w:r>
+                    <w:r>
+                      <w:rPr>
+                        <w:rFonts w:hint="eastAsia"/>
+                      </w:rPr>
+                      <w:t>系统的熟悉，虚拟化技术的了解，以及</w:t>
+                    </w:r>
+                    <w:r>
+                      <w:rPr>
+                        <w:rFonts w:hint="eastAsia"/>
+                      </w:rPr>
+                      <w:t>Pytho</w:t>
+                    </w:r>
+                    <w:r>
+                      <w:t>n</w:t>
+                    </w:r>
+                    <w:r>
+                      <w:rPr>
+                        <w:rFonts w:hint="eastAsia"/>
+                      </w:rPr>
+                      <w:t>语言的逐步掌握，以及爬虫的摸索和实践</w:t>
+                    </w:r>
+                    <w:r>
+                      <w:rPr>
+                        <w:rFonts w:hint="eastAsia"/>
+                      </w:rPr>
+                      <w:t>。一路走来，</w:t>
+                    </w:r>
+                    <w:r>
+                      <w:rPr>
+                        <w:rFonts w:hint="eastAsia"/>
+                      </w:rPr>
+                      <w:t>工作一步步</w:t>
+                    </w:r>
+                    <w:r>
+                      <w:rPr>
+                        <w:rFonts w:hint="eastAsia"/>
+                      </w:rPr>
+                      <w:t>促</w:t>
+                    </w:r>
+                    <w:r>
+                      <w:rPr>
+                        <w:rFonts w:hint="eastAsia"/>
+                      </w:rPr>
+                      <w:t>我前进</w:t>
+                    </w:r>
+                    <w:r>
+                      <w:rPr>
+                        <w:rFonts w:hint="eastAsia"/>
+                      </w:rPr>
+                      <w:t>，走的更远，走的更好——它</w:t>
+                    </w:r>
+                    <w:r>
+                      <w:rPr>
+                        <w:rFonts w:hint="eastAsia"/>
+                      </w:rPr>
+                      <w:t>让我明白要做得更好</w:t>
+                    </w:r>
+                    <w:r>
+                      <w:rPr>
+                        <w:rFonts w:hint="eastAsia"/>
+                      </w:rPr>
+                      <w:t>，</w:t>
+                    </w:r>
+                    <w:r>
+                      <w:rPr>
+                        <w:rFonts w:hint="eastAsia"/>
+                      </w:rPr>
+                      <w:t>就要不断地前进，更深入地学习</w:t>
+                    </w:r>
+                    <w:r>
+                      <w:rPr>
+                        <w:rFonts w:hint="eastAsia"/>
+                      </w:rPr>
+                      <w:t>，才能拥抱更丰满的生活</w:t>
+                    </w:r>
+                    <w:r>
+                      <w:rPr>
+                        <w:rFonts w:hint="eastAsia"/>
+                      </w:rPr>
+                      <w:t>！</w:t>
                     </w:r>
                   </w:p>
                 </w:sdtContent>
@@ -3900,71 +3407,7 @@
               <w:sz w:val="16"/>
               <w:lang w:val="zh-CN"/>
             </w:rPr>
-            <w:t>[</w:t>
-          </w:r>
-          <w:r>
-            <w:rPr>
-              <w:rFonts w:ascii="Microsoft YaHei UI" w:eastAsia="Microsoft YaHei UI" w:hAnsi="Microsoft YaHei UI"/>
-              <w:sz w:val="16"/>
-              <w:lang w:val="zh-CN"/>
-            </w:rPr>
-            <w:t>省</w:t>
-          </w:r>
-          <w:r>
-            <w:rPr>
-              <w:rFonts w:ascii="Microsoft YaHei UI" w:eastAsia="Microsoft YaHei UI" w:hAnsi="Microsoft YaHei UI"/>
-              <w:sz w:val="16"/>
-              <w:lang w:val="zh-CN"/>
-            </w:rPr>
-            <w:t>/</w:t>
-          </w:r>
-          <w:r>
-            <w:rPr>
-              <w:rFonts w:ascii="Microsoft YaHei UI" w:eastAsia="Microsoft YaHei UI" w:hAnsi="Microsoft YaHei UI"/>
-              <w:sz w:val="16"/>
-              <w:lang w:val="zh-CN"/>
-            </w:rPr>
-            <w:t>市</w:t>
-          </w:r>
-          <w:r>
-            <w:rPr>
-              <w:rFonts w:ascii="Microsoft YaHei UI" w:eastAsia="Microsoft YaHei UI" w:hAnsi="Microsoft YaHei UI"/>
-              <w:sz w:val="16"/>
-              <w:lang w:val="zh-CN"/>
-            </w:rPr>
-            <w:t>/</w:t>
-          </w:r>
-          <w:r>
-            <w:rPr>
-              <w:rFonts w:ascii="Microsoft YaHei UI" w:eastAsia="Microsoft YaHei UI" w:hAnsi="Microsoft YaHei UI"/>
-              <w:sz w:val="16"/>
-              <w:lang w:val="zh-CN"/>
-            </w:rPr>
-            <w:t>自治区，市</w:t>
-          </w:r>
-          <w:r>
-            <w:rPr>
-              <w:rFonts w:ascii="Microsoft YaHei UI" w:eastAsia="Microsoft YaHei UI" w:hAnsi="Microsoft YaHei UI"/>
-              <w:sz w:val="16"/>
-              <w:lang w:val="zh-CN"/>
-            </w:rPr>
-            <w:t>/</w:t>
-          </w:r>
-          <w:r>
-            <w:rPr>
-              <w:rFonts w:ascii="Microsoft YaHei UI" w:eastAsia="Microsoft YaHei UI" w:hAnsi="Microsoft YaHei UI"/>
-              <w:sz w:val="16"/>
-              <w:lang w:val="zh-CN"/>
-            </w:rPr>
-            <w:t>县，邮政编码</w:t>
-          </w:r>
-          <w:r>
-            <w:rPr>
-              <w:rFonts w:ascii="Microsoft YaHei UI" w:eastAsia="Microsoft YaHei UI" w:hAnsi="Microsoft YaHei UI"/>
-              <w:sz w:val="16"/>
-              <w:lang w:val="zh-CN"/>
-            </w:rPr>
-            <w:t>]</w:t>
+            <w:t>[省/市/自治区，市/县，邮政编码]</w:t>
           </w:r>
         </w:p>
       </w:docPartBody>
@@ -3995,23 +3438,7 @@
               <w:sz w:val="16"/>
               <w:lang w:val="zh-CN"/>
             </w:rPr>
-            <w:t>[</w:t>
-          </w:r>
-          <w:r>
-            <w:rPr>
-              <w:rFonts w:ascii="Microsoft YaHei UI" w:eastAsia="Microsoft YaHei UI" w:hAnsi="Microsoft YaHei UI"/>
-              <w:sz w:val="16"/>
-              <w:lang w:val="zh-CN"/>
-            </w:rPr>
-            <w:t>电话</w:t>
-          </w:r>
-          <w:r>
-            <w:rPr>
-              <w:rFonts w:ascii="Microsoft YaHei UI" w:eastAsia="Microsoft YaHei UI" w:hAnsi="Microsoft YaHei UI"/>
-              <w:sz w:val="16"/>
-              <w:lang w:val="zh-CN"/>
-            </w:rPr>
-            <w:t>]</w:t>
+            <w:t>[电话]</w:t>
           </w:r>
         </w:p>
       </w:docPartBody>
@@ -4042,23 +3469,7 @@
               <w:sz w:val="16"/>
               <w:lang w:val="zh-CN"/>
             </w:rPr>
-            <w:t>[</w:t>
-          </w:r>
-          <w:r>
-            <w:rPr>
-              <w:rFonts w:ascii="Microsoft YaHei UI" w:eastAsia="Microsoft YaHei UI" w:hAnsi="Microsoft YaHei UI"/>
-              <w:sz w:val="16"/>
-              <w:lang w:val="zh-CN"/>
-            </w:rPr>
-            <w:t>网站</w:t>
-          </w:r>
-          <w:r>
-            <w:rPr>
-              <w:rFonts w:ascii="Microsoft YaHei UI" w:eastAsia="Microsoft YaHei UI" w:hAnsi="Microsoft YaHei UI"/>
-              <w:sz w:val="16"/>
-              <w:lang w:val="zh-CN"/>
-            </w:rPr>
-            <w:t>]</w:t>
+            <w:t>[网站]</w:t>
           </w:r>
         </w:p>
       </w:docPartBody>
@@ -4089,23 +3500,7 @@
               <w:sz w:val="28"/>
               <w:lang w:val="zh-CN"/>
             </w:rPr>
-            <w:t>[</w:t>
-          </w:r>
-          <w:r>
-            <w:rPr>
-              <w:rFonts w:ascii="Microsoft YaHei UI" w:eastAsia="Microsoft YaHei UI" w:hAnsi="Microsoft YaHei UI"/>
-              <w:sz w:val="28"/>
-              <w:lang w:val="zh-CN"/>
-            </w:rPr>
-            <w:t>您的姓名</w:t>
-          </w:r>
-          <w:r>
-            <w:rPr>
-              <w:rFonts w:ascii="Microsoft YaHei UI" w:eastAsia="Microsoft YaHei UI" w:hAnsi="Microsoft YaHei UI"/>
-              <w:sz w:val="28"/>
-              <w:lang w:val="zh-CN"/>
-            </w:rPr>
-            <w:t>]</w:t>
+            <w:t>[您的姓名]</w:t>
           </w:r>
         </w:p>
       </w:docPartBody>
@@ -4163,13 +3558,7 @@
             <w:rPr>
               <w:rStyle w:val="1"/>
             </w:rPr>
-            <w:t xml:space="preserve">Enter any content that you want to repeat, including </w:t>
-          </w:r>
-          <w:r>
-            <w:rPr>
-              <w:rStyle w:val="1"/>
-            </w:rPr>
-            <w:t>other content controls. You can also insert this control around table rows in order to repeat parts of a table.</w:t>
+            <w:t>Enter any content that you want to repeat, including other content controls. You can also insert this control around table rows in order to repeat parts of a table.</w:t>
           </w:r>
         </w:p>
       </w:docPartBody>
@@ -4198,13 +3587,7 @@
             <w:rPr>
               <w:rStyle w:val="1"/>
             </w:rPr>
-            <w:t>Enter any content that you want to repeat, including other content controls. You can also insert this control around table rows in order to repe</w:t>
-          </w:r>
-          <w:r>
-            <w:rPr>
-              <w:rStyle w:val="1"/>
-            </w:rPr>
-            <w:t>at parts of a table.</w:t>
+            <w:t>Enter any content that you want to repeat, including other content controls. You can also insert this control around table rows in order to repeat parts of a table.</w:t>
           </w:r>
         </w:p>
       </w:docPartBody>
@@ -4368,6 +3751,8 @@
     <w:rsidRoot w:val="0048640F"/>
     <w:rsid w:val="0048640F"/>
     <w:rsid w:val="00674BC9"/>
+    <w:rsid w:val="0077077D"/>
+    <w:rsid w:val="00AC3539"/>
   </w:rsids>
   <m:mathPr>
     <m:mathFont m:val="Cambria Math"/>
@@ -5566,11 +4951,9 @@
 </file>
 
 <file path=customXml/item2.xml><?xml version="1.0" encoding="utf-8"?>
-<s:customData xmlns="http://www.wps.cn/officeDocument/2013/wpsCustomData" xmlns:s="http://www.wps.cn/officeDocument/2013/wpsCustomData">
-  <customSectProps>
-    <customSectPr/>
-  </customSectProps>
-</s:customData>
+<mappings xmlns="http://schemas.microsoft.com/pics">
+  <picture>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</picture>
+</mappings>
 </file>
 
 <file path=customXml/item3.xml><?xml version="1.0" encoding="utf-8"?>
@@ -5583,9 +4966,11 @@
 </file>
 
 <file path=customXml/item4.xml><?xml version="1.0" encoding="utf-8"?>
-<mappings xmlns="http://schemas.microsoft.com/pics">
-  <picture>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</picture>
-</mappings>
+<s:customData xmlns="http://www.wps.cn/officeDocument/2013/wpsCustomData" xmlns:s="http://www.wps.cn/officeDocument/2013/wpsCustomData">
+  <customSectProps>
+    <customSectPr/>
+  </customSectProps>
+</s:customData>
 </file>
 
 <file path=customXml/item5.xml><?xml version="1.0" encoding="utf-8"?>
@@ -5601,9 +4986,9 @@
 </file>
 
 <file path=customXml/itemProps2.xml><?xml version="1.0" encoding="utf-8"?>
-<ds:datastoreItem xmlns:ds="http://schemas.openxmlformats.org/officeDocument/2006/customXml" ds:itemID="{B1977F7D-205B-4081-913C-38D41E755F92}">
+<ds:datastoreItem xmlns:ds="http://schemas.openxmlformats.org/officeDocument/2006/customXml" ds:itemID="{E437E9E5-EE29-454F-8714-516920628209}">
   <ds:schemaRefs>
-    <ds:schemaRef ds:uri="http://www.wps.cn/officeDocument/2013/wpsCustomData"/>
+    <ds:schemaRef ds:uri="http://schemas.microsoft.com/pics"/>
   </ds:schemaRefs>
 </ds:datastoreItem>
 </file>
@@ -5617,15 +5002,15 @@
 </file>
 
 <file path=customXml/itemProps4.xml><?xml version="1.0" encoding="utf-8"?>
-<ds:datastoreItem xmlns:ds="http://schemas.openxmlformats.org/officeDocument/2006/customXml" ds:itemID="{E437E9E5-EE29-454F-8714-516920628209}">
+<ds:datastoreItem xmlns:ds="http://schemas.openxmlformats.org/officeDocument/2006/customXml" ds:itemID="{B1977F7D-205B-4081-913C-38D41E755F92}">
   <ds:schemaRefs>
-    <ds:schemaRef ds:uri="http://schemas.microsoft.com/pics"/>
+    <ds:schemaRef ds:uri="http://www.wps.cn/officeDocument/2013/wpsCustomData"/>
   </ds:schemaRefs>
 </ds:datastoreItem>
 </file>
 
 <file path=customXml/itemProps5.xml><?xml version="1.0" encoding="utf-8"?>
-<ds:datastoreItem xmlns:ds="http://schemas.openxmlformats.org/officeDocument/2006/customXml" ds:itemID="{7834F38C-65A6-4042-8E41-9A03EC30826A}">
+<ds:datastoreItem xmlns:ds="http://schemas.openxmlformats.org/officeDocument/2006/customXml" ds:itemID="{A9CC82EC-8431-4A15-9C2A-6BED93319552}">
   <ds:schemaRefs>
     <ds:schemaRef ds:uri="http://schemas.openxmlformats.org/officeDocument/2006/bibliography"/>
   </ds:schemaRefs>

</xml_diff>